<commit_message>
Footnote link test now also tests insets
</commit_message>
<xml_diff>
--- a/Tests/Test Data/docx/RKDOCXFootnotesWriterTest/footnotewithlink.docx
+++ b/Tests/Test Data/docx/RKDOCXFootnotesWriterTest/footnotewithlink.docx
@@ -9,7 +9,7 @@
           <w:sz w:val="24"/>
           <w:szCs w:val="24"/>
         </w:rPr>
-        <w:t xml:space="preserve">Footnote Test</w:t>
+        <w:t xml:space="preserve">Footnote Test. The footnote anchor should have an inset of 12pt, the content should have an inset of 24pt.</w:t>
       </w:r>
       <w:r>
         <w:rPr>
@@ -62,9 +62,13 @@
     <w:p>
       <w:pPr>
         <w:tabs>
-          <w:tab w:val="start" w:pos="400"/>
+          <w:tab w:val="start" w:pos="240"/>
+          <w:tab w:val="start" w:pos="480"/>
         </w:tabs>
       </w:pPr>
+      <w:r>
+        <w:tab/>
+      </w:r>
       <w:r>
         <w:rPr>
           <w:rFonts w:ascii="Helvetica" w:cs="Helvetica" w:eastAsia="Helvetica" w:hAnsi="Helvetica"/>

</xml_diff>

<commit_message>
Moves inset tests into separate test files
</commit_message>
<xml_diff>
--- a/Tests/Test Data/docx/RKDOCXFootnotesWriterTest/footnotewithlink.docx
+++ b/Tests/Test Data/docx/RKDOCXFootnotesWriterTest/footnotewithlink.docx
@@ -9,7 +9,7 @@
           <w:sz w:val="24"/>
           <w:szCs w:val="24"/>
         </w:rPr>
-        <w:t xml:space="preserve">Footnote Test. The footnote anchor should have an inset of 12pt, the content should have an inset of 24pt.</w:t>
+        <w:t xml:space="preserve">Footnote Test with a link.</w:t>
       </w:r>
       <w:r>
         <w:rPr>
@@ -62,13 +62,9 @@
     <w:p>
       <w:pPr>
         <w:tabs>
-          <w:tab w:val="start" w:pos="240"/>
-          <w:tab w:val="start" w:pos="480"/>
+          <w:tab w:val="start" w:pos="400"/>
         </w:tabs>
       </w:pPr>
-      <w:r>
-        <w:tab/>
-      </w:r>
       <w:r>
         <w:rPr>
           <w:rFonts w:ascii="Helvetica" w:cs="Helvetica" w:eastAsia="Helvetica" w:hAnsi="Helvetica"/>

</xml_diff>